<commit_message>
Amélioration maquette et doc maj
</commit_message>
<xml_diff>
--- a/Documentation/Documentation Parking.docx
+++ b/Documentation/Documentation Parking.docx
@@ -226,6 +226,93 @@
           <w:sz w:val="26"/>
         </w:rPr>
       </w:pPr>
+    </w:p>
+    <w:p>
+      <w:pPr>
+        <w:pStyle w:val="Titre1"/>
+        <w:spacing w:before="207"/>
+      </w:pPr>
+      <w:r>
+        <w:t>MCD</w:t>
+      </w:r>
+      <w:r>
+        <w:rPr>
+          <w:u w:val="none"/>
+        </w:rPr>
+        <w:t xml:space="preserve"> </w:t>
+      </w:r>
+      <w:r>
+        <w:t>:</w:t>
+      </w:r>
+    </w:p>
+    <w:p>
+      <w:pPr>
+        <w:pStyle w:val="Titre1"/>
+        <w:spacing w:before="207"/>
+        <w:rPr>
+          <w:u w:val="none"/>
+        </w:rPr>
+      </w:pPr>
+    </w:p>
+    <w:p>
+      <w:pPr>
+        <w:rPr>
+          <w:sz w:val="26"/>
+        </w:rPr>
+      </w:pPr>
+      <w:r>
+        <w:rPr>
+          <w:noProof/>
+        </w:rPr>
+        <w:drawing>
+          <wp:inline distT="0" distB="0" distL="0" distR="0">
+            <wp:extent cx="6273800" cy="3520674"/>
+            <wp:effectExtent l="0" t="0" r="0" b="3810"/>
+            <wp:docPr id="18" name="Image 18"/>
+            <wp:cNvGraphicFramePr>
+              <a:graphicFrameLocks xmlns:a="http://schemas.openxmlformats.org/drawingml/2006/main" noChangeAspect="1"/>
+            </wp:cNvGraphicFramePr>
+            <a:graphic xmlns:a="http://schemas.openxmlformats.org/drawingml/2006/main">
+              <a:graphicData uri="http://schemas.openxmlformats.org/drawingml/2006/picture">
+                <pic:pic xmlns:pic="http://schemas.openxmlformats.org/drawingml/2006/picture">
+                  <pic:nvPicPr>
+                    <pic:cNvPr id="0" name="Picture 1"/>
+                    <pic:cNvPicPr>
+                      <a:picLocks noChangeAspect="1" noChangeArrowheads="1"/>
+                    </pic:cNvPicPr>
+                  </pic:nvPicPr>
+                  <pic:blipFill>
+                    <a:blip r:embed="rId5">
+                      <a:extLst>
+                        <a:ext uri="{28A0092B-C50C-407E-A947-70E740481C1C}">
+                          <a14:useLocalDpi xmlns:a14="http://schemas.microsoft.com/office/drawing/2010/main" val="0"/>
+                        </a:ext>
+                      </a:extLst>
+                    </a:blip>
+                    <a:srcRect/>
+                    <a:stretch>
+                      <a:fillRect/>
+                    </a:stretch>
+                  </pic:blipFill>
+                  <pic:spPr bwMode="auto">
+                    <a:xfrm>
+                      <a:off x="0" y="0"/>
+                      <a:ext cx="6273800" cy="3520674"/>
+                    </a:xfrm>
+                    <a:prstGeom prst="rect">
+                      <a:avLst/>
+                    </a:prstGeom>
+                    <a:noFill/>
+                    <a:ln>
+                      <a:noFill/>
+                    </a:ln>
+                  </pic:spPr>
+                </pic:pic>
+              </a:graphicData>
+            </a:graphic>
+          </wp:inline>
+        </w:drawing>
+      </w:r>
     </w:p>
     <w:p>
       <w:pPr>
@@ -339,7 +426,7 @@
                     <pic:cNvPicPr/>
                   </pic:nvPicPr>
                   <pic:blipFill>
-                    <a:blip r:embed="rId5"/>
+                    <a:blip r:embed="rId6"/>
                     <a:stretch>
                       <a:fillRect/>
                     </a:stretch>
@@ -359,8 +446,6 @@
           </wp:inline>
         </w:drawing>
       </w:r>
-      <w:bookmarkStart w:id="0" w:name="_GoBack"/>
-      <w:bookmarkEnd w:id="0"/>
     </w:p>
     <w:p>
       <w:pPr>
@@ -379,6 +464,7 @@
         <w:rPr>
           <w:noProof/>
         </w:rPr>
+        <w:lastRenderedPageBreak/>
         <w:drawing>
           <wp:anchor distT="0" distB="0" distL="0" distR="0" simplePos="0" relativeHeight="251659264" behindDoc="0" locked="0" layoutInCell="1" allowOverlap="1">
             <wp:simplePos x="0" y="0"/>
@@ -403,7 +489,7 @@
                     <pic:cNvPicPr/>
                   </pic:nvPicPr>
                   <pic:blipFill>
-                    <a:blip r:embed="rId6" cstate="print"/>
+                    <a:blip r:embed="rId7" cstate="print"/>
                     <a:stretch>
                       <a:fillRect/>
                     </a:stretch>
@@ -574,29 +660,35 @@
         <w:t xml:space="preserve"> </w:t>
       </w:r>
       <w:r>
-        <w:t>d’URL.</w:t>
-      </w:r>
-    </w:p>
-    <w:p>
-      <w:pPr>
+        <w:t>d’URL</w:t>
+      </w:r>
+      <w:r>
+        <w:t>.</w:t>
+      </w:r>
+    </w:p>
+    <w:p>
+      <w:pPr>
+        <w:pStyle w:val="Corpsdetexte"/>
+        <w:ind w:left="2054" w:right="2069"/>
         <w:jc w:val="center"/>
-        <w:sectPr>
-          <w:type w:val="continuous"/>
-          <w:pgSz w:w="11900" w:h="16840"/>
-          <w:pgMar w:top="1060" w:right="1000" w:bottom="280" w:left="1020" w:header="720" w:footer="720" w:gutter="0"/>
-          <w:cols w:space="720"/>
-        </w:sectPr>
+      </w:pPr>
+    </w:p>
+    <w:p>
+      <w:pPr>
+        <w:pStyle w:val="Corpsdetexte"/>
+        <w:ind w:left="2054" w:right="2069"/>
+        <w:jc w:val="center"/>
       </w:pPr>
     </w:p>
     <w:p>
       <w:pPr>
         <w:pStyle w:val="Titre1"/>
+        <w:ind w:left="0"/>
         <w:rPr>
           <w:u w:val="none"/>
         </w:rPr>
       </w:pPr>
       <w:r>
-        <w:lastRenderedPageBreak/>
         <w:t>Maquette</w:t>
       </w:r>
       <w:r>
@@ -612,59 +704,69 @@
     </w:p>
     <w:p>
       <w:pPr>
-        <w:spacing w:before="2"/>
-        <w:rPr>
-          <w:b/>
-          <w:sz w:val="20"/>
-        </w:rPr>
-      </w:pPr>
-    </w:p>
-    <w:p>
-      <w:pPr>
-        <w:pStyle w:val="Titre2"/>
-        <w:rPr>
-          <w:u w:val="none"/>
-        </w:rPr>
-      </w:pPr>
-      <w:r>
+        <w:pStyle w:val="Corpsdetexte"/>
+        <w:ind w:right="2069"/>
+        <w:rPr>
+          <w:b/>
+          <w:u w:val="single"/>
+        </w:rPr>
+      </w:pPr>
+    </w:p>
+    <w:p>
+      <w:pPr>
+        <w:pStyle w:val="Corpsdetexte"/>
+        <w:ind w:right="2069"/>
+        <w:rPr>
+          <w:b/>
+          <w:u w:val="single"/>
+        </w:rPr>
+      </w:pPr>
+      <w:r>
+        <w:rPr>
+          <w:b/>
+          <w:u w:val="single"/>
+        </w:rPr>
         <w:t>Accueil/Index</w:t>
       </w:r>
       <w:r>
         <w:rPr>
+          <w:b/>
           <w:spacing w:val="-4"/>
-          <w:u w:val="none"/>
-        </w:rPr>
-        <w:t xml:space="preserve"> </w:t>
-      </w:r>
-      <w:r>
+          <w:u w:val="single"/>
+        </w:rPr>
+        <w:t xml:space="preserve"> </w:t>
+      </w:r>
+      <w:r>
+        <w:rPr>
+          <w:b/>
+          <w:u w:val="single"/>
+        </w:rPr>
         <w:t>:</w:t>
       </w:r>
     </w:p>
     <w:p>
       <w:pPr>
-        <w:spacing w:before="9"/>
-        <w:rPr>
-          <w:b/>
-          <w:sz w:val="20"/>
-        </w:rPr>
+        <w:pStyle w:val="Corpsdetexte"/>
+        <w:ind w:left="2054" w:right="2069"/>
+        <w:jc w:val="center"/>
       </w:pPr>
       <w:r>
         <w:rPr>
           <w:noProof/>
         </w:rPr>
         <w:drawing>
-          <wp:anchor distT="0" distB="0" distL="0" distR="0" simplePos="0" relativeHeight="2" behindDoc="0" locked="0" layoutInCell="1" allowOverlap="1">
+          <wp:anchor distT="0" distB="0" distL="114300" distR="114300" simplePos="0" relativeHeight="251661824" behindDoc="0" locked="0" layoutInCell="1" allowOverlap="1" wp14:anchorId="17DD492C">
             <wp:simplePos x="0" y="0"/>
-            <wp:positionH relativeFrom="page">
-              <wp:posOffset>720090</wp:posOffset>
+            <wp:positionH relativeFrom="column">
+              <wp:posOffset>4380</wp:posOffset>
             </wp:positionH>
             <wp:positionV relativeFrom="paragraph">
-              <wp:posOffset>176574</wp:posOffset>
+              <wp:posOffset>283188</wp:posOffset>
             </wp:positionV>
-            <wp:extent cx="6094360" cy="304800"/>
-            <wp:effectExtent l="0" t="0" r="0" b="0"/>
-            <wp:wrapTopAndBottom/>
-            <wp:docPr id="5" name="image3.png"/>
+            <wp:extent cx="6273800" cy="3923665"/>
+            <wp:effectExtent l="0" t="0" r="0" b="635"/>
+            <wp:wrapSquare wrapText="bothSides"/>
+            <wp:docPr id="4" name="Image 4"/>
             <wp:cNvGraphicFramePr>
               <a:graphicFrameLocks xmlns:a="http://schemas.openxmlformats.org/drawingml/2006/main" noChangeAspect="1"/>
             </wp:cNvGraphicFramePr>
@@ -672,11 +774,17 @@
               <a:graphicData uri="http://schemas.openxmlformats.org/drawingml/2006/picture">
                 <pic:pic xmlns:pic="http://schemas.openxmlformats.org/drawingml/2006/picture">
                   <pic:nvPicPr>
-                    <pic:cNvPr id="6" name="image3.png"/>
+                    <pic:cNvPr id="1" name=""/>
                     <pic:cNvPicPr/>
                   </pic:nvPicPr>
                   <pic:blipFill>
-                    <a:blip r:embed="rId7" cstate="print"/>
+                    <a:blip r:embed="rId8">
+                      <a:extLst>
+                        <a:ext uri="{28A0092B-C50C-407E-A947-70E740481C1C}">
+                          <a14:useLocalDpi xmlns:a14="http://schemas.microsoft.com/office/drawing/2010/main" val="0"/>
+                        </a:ext>
+                      </a:extLst>
+                    </a:blip>
                     <a:stretch>
                       <a:fillRect/>
                     </a:stretch>
@@ -684,7 +792,7 @@
                   <pic:spPr>
                     <a:xfrm>
                       <a:off x="0" y="0"/>
-                      <a:ext cx="6094360" cy="304800"/>
+                      <a:ext cx="6273800" cy="3923665"/>
                     </a:xfrm>
                     <a:prstGeom prst="rect">
                       <a:avLst/>
@@ -699,146 +807,63 @@
     </w:p>
     <w:p>
       <w:pPr>
-        <w:rPr>
-          <w:b/>
-          <w:sz w:val="26"/>
-        </w:rPr>
-      </w:pPr>
-    </w:p>
-    <w:p>
-      <w:pPr>
-        <w:rPr>
-          <w:b/>
-          <w:sz w:val="26"/>
-        </w:rPr>
-      </w:pPr>
-    </w:p>
-    <w:p>
-      <w:pPr>
-        <w:rPr>
-          <w:b/>
-          <w:sz w:val="26"/>
-        </w:rPr>
-      </w:pPr>
-    </w:p>
-    <w:p>
-      <w:pPr>
-        <w:rPr>
-          <w:b/>
-          <w:sz w:val="26"/>
-        </w:rPr>
-      </w:pPr>
-    </w:p>
-    <w:p>
-      <w:pPr>
-        <w:rPr>
-          <w:b/>
-          <w:sz w:val="26"/>
-        </w:rPr>
-      </w:pPr>
-    </w:p>
-    <w:p>
-      <w:pPr>
-        <w:rPr>
-          <w:b/>
-          <w:sz w:val="26"/>
-        </w:rPr>
-      </w:pPr>
-    </w:p>
-    <w:p>
-      <w:pPr>
-        <w:rPr>
-          <w:b/>
-          <w:sz w:val="26"/>
-        </w:rPr>
-      </w:pPr>
-    </w:p>
-    <w:p>
-      <w:pPr>
-        <w:rPr>
-          <w:b/>
-          <w:sz w:val="26"/>
-        </w:rPr>
-      </w:pPr>
-    </w:p>
-    <w:p>
-      <w:pPr>
-        <w:rPr>
-          <w:b/>
-          <w:sz w:val="26"/>
-        </w:rPr>
-      </w:pPr>
-    </w:p>
-    <w:p>
-      <w:pPr>
-        <w:rPr>
-          <w:b/>
-          <w:sz w:val="26"/>
-        </w:rPr>
-      </w:pPr>
-    </w:p>
-    <w:p>
-      <w:pPr>
-        <w:rPr>
-          <w:b/>
-          <w:sz w:val="26"/>
-        </w:rPr>
-      </w:pPr>
-    </w:p>
-    <w:p>
-      <w:pPr>
-        <w:rPr>
-          <w:b/>
-          <w:sz w:val="26"/>
-        </w:rPr>
-      </w:pPr>
-    </w:p>
-    <w:p>
-      <w:pPr>
-        <w:rPr>
-          <w:b/>
-          <w:sz w:val="26"/>
-        </w:rPr>
-      </w:pPr>
-    </w:p>
-    <w:p>
-      <w:pPr>
-        <w:rPr>
-          <w:b/>
-          <w:sz w:val="26"/>
-        </w:rPr>
-      </w:pPr>
-    </w:p>
-    <w:p>
-      <w:pPr>
-        <w:rPr>
-          <w:b/>
-          <w:sz w:val="26"/>
-        </w:rPr>
-      </w:pPr>
-    </w:p>
-    <w:p>
-      <w:pPr>
-        <w:rPr>
-          <w:b/>
-          <w:sz w:val="26"/>
-        </w:rPr>
-      </w:pPr>
-    </w:p>
-    <w:p>
-      <w:pPr>
-        <w:rPr>
-          <w:b/>
-          <w:sz w:val="26"/>
-        </w:rPr>
-      </w:pPr>
-    </w:p>
-    <w:p>
-      <w:pPr>
-        <w:rPr>
-          <w:b/>
-          <w:sz w:val="26"/>
-        </w:rPr>
+        <w:pStyle w:val="Corpsdetexte"/>
+        <w:ind w:left="2054" w:right="2069"/>
+        <w:jc w:val="center"/>
+      </w:pPr>
+    </w:p>
+    <w:p>
+      <w:pPr>
+        <w:pStyle w:val="Corpsdetexte"/>
+        <w:ind w:left="2054" w:right="2069"/>
+        <w:jc w:val="center"/>
+      </w:pPr>
+    </w:p>
+    <w:p>
+      <w:pPr>
+        <w:pStyle w:val="Corpsdetexte"/>
+        <w:ind w:left="2054" w:right="2069"/>
+        <w:jc w:val="center"/>
+      </w:pPr>
+    </w:p>
+    <w:p>
+      <w:pPr>
+        <w:pStyle w:val="Corpsdetexte"/>
+        <w:ind w:left="2054" w:right="2069"/>
+        <w:jc w:val="both"/>
+      </w:pPr>
+    </w:p>
+    <w:p>
+      <w:pPr>
+        <w:pStyle w:val="Corpsdetexte"/>
+        <w:ind w:left="2054" w:right="2069"/>
+        <w:jc w:val="center"/>
+      </w:pPr>
+    </w:p>
+    <w:p>
+      <w:pPr>
+        <w:pStyle w:val="Corpsdetexte"/>
+        <w:ind w:left="2054" w:right="2069"/>
+        <w:jc w:val="center"/>
+      </w:pPr>
+    </w:p>
+    <w:p>
+      <w:pPr>
+        <w:pStyle w:val="Corpsdetexte"/>
+        <w:ind w:left="2054" w:right="2069"/>
+        <w:jc w:val="center"/>
+      </w:pPr>
+    </w:p>
+    <w:p>
+      <w:pPr>
+        <w:pStyle w:val="Corpsdetexte"/>
+        <w:ind w:right="2069"/>
+        <w:sectPr>
+          <w:type w:val="continuous"/>
+          <w:pgSz w:w="11900" w:h="16840"/>
+          <w:pgMar w:top="1060" w:right="1000" w:bottom="280" w:left="1020" w:header="720" w:footer="720" w:gutter="0"/>
+          <w:cols w:space="720"/>
+        </w:sectPr>
       </w:pPr>
     </w:p>
     <w:p>
@@ -886,18 +911,78 @@
     </w:p>
     <w:p>
       <w:pPr>
-        <w:spacing w:before="9"/>
-        <w:rPr>
-          <w:b/>
-          <w:sz w:val="20"/>
-        </w:rPr>
+        <w:spacing w:before="1"/>
+        <w:ind w:left="115"/>
+        <w:rPr>
+          <w:b/>
+          <w:sz w:val="24"/>
+        </w:rPr>
+        <w:sectPr>
+          <w:pgSz w:w="11900" w:h="16840"/>
+          <w:pgMar w:top="1060" w:right="1000" w:bottom="280" w:left="1020" w:header="720" w:footer="720" w:gutter="0"/>
+          <w:cols w:space="720"/>
+        </w:sectPr>
       </w:pPr>
       <w:r>
         <w:rPr>
           <w:noProof/>
         </w:rPr>
         <w:drawing>
-          <wp:anchor distT="0" distB="0" distL="0" distR="0" simplePos="0" relativeHeight="3" behindDoc="0" locked="0" layoutInCell="1" allowOverlap="1">
+          <wp:anchor distT="0" distB="0" distL="114300" distR="114300" simplePos="0" relativeHeight="251665920" behindDoc="0" locked="0" layoutInCell="1" allowOverlap="1" wp14:anchorId="425AAC0E">
+            <wp:simplePos x="0" y="0"/>
+            <wp:positionH relativeFrom="column">
+              <wp:posOffset>-17123</wp:posOffset>
+            </wp:positionH>
+            <wp:positionV relativeFrom="paragraph">
+              <wp:posOffset>4539944</wp:posOffset>
+            </wp:positionV>
+            <wp:extent cx="6273800" cy="3896360"/>
+            <wp:effectExtent l="0" t="0" r="0" b="8890"/>
+            <wp:wrapSquare wrapText="bothSides"/>
+            <wp:docPr id="2" name="Image 2"/>
+            <wp:cNvGraphicFramePr>
+              <a:graphicFrameLocks xmlns:a="http://schemas.openxmlformats.org/drawingml/2006/main" noChangeAspect="1"/>
+            </wp:cNvGraphicFramePr>
+            <a:graphic xmlns:a="http://schemas.openxmlformats.org/drawingml/2006/main">
+              <a:graphicData uri="http://schemas.openxmlformats.org/drawingml/2006/picture">
+                <pic:pic xmlns:pic="http://schemas.openxmlformats.org/drawingml/2006/picture">
+                  <pic:nvPicPr>
+                    <pic:cNvPr id="1" name=""/>
+                    <pic:cNvPicPr/>
+                  </pic:nvPicPr>
+                  <pic:blipFill>
+                    <a:blip r:embed="rId9">
+                      <a:extLst>
+                        <a:ext uri="{28A0092B-C50C-407E-A947-70E740481C1C}">
+                          <a14:useLocalDpi xmlns:a14="http://schemas.microsoft.com/office/drawing/2010/main" val="0"/>
+                        </a:ext>
+                      </a:extLst>
+                    </a:blip>
+                    <a:stretch>
+                      <a:fillRect/>
+                    </a:stretch>
+                  </pic:blipFill>
+                  <pic:spPr>
+                    <a:xfrm>
+                      <a:off x="0" y="0"/>
+                      <a:ext cx="6273800" cy="3896360"/>
+                    </a:xfrm>
+                    <a:prstGeom prst="rect">
+                      <a:avLst/>
+                    </a:prstGeom>
+                  </pic:spPr>
+                </pic:pic>
+              </a:graphicData>
+            </a:graphic>
+          </wp:anchor>
+        </w:drawing>
+      </w:r>
+      <w:r>
+        <w:rPr>
+          <w:noProof/>
+        </w:rPr>
+        <w:drawing>
+          <wp:anchor distT="0" distB="0" distL="0" distR="0" simplePos="0" relativeHeight="251655680" behindDoc="0" locked="0" layoutInCell="1" allowOverlap="1">
             <wp:simplePos x="0" y="0"/>
             <wp:positionH relativeFrom="page">
               <wp:posOffset>720090</wp:posOffset>
@@ -920,7 +1005,7 @@
                     <pic:cNvPicPr/>
                   </pic:nvPicPr>
                   <pic:blipFill>
-                    <a:blip r:embed="rId8" cstate="print"/>
+                    <a:blip r:embed="rId10" cstate="print"/>
                     <a:stretch>
                       <a:fillRect/>
                     </a:stretch>
@@ -943,91 +1028,14 @@
     </w:p>
     <w:p>
       <w:pPr>
-        <w:rPr>
-          <w:sz w:val="20"/>
-        </w:rPr>
-        <w:sectPr>
-          <w:pgSz w:w="11900" w:h="16840"/>
-          <w:pgMar w:top="1060" w:right="1000" w:bottom="280" w:left="1020" w:header="720" w:footer="720" w:gutter="0"/>
-          <w:cols w:space="720"/>
-        </w:sectPr>
-      </w:pPr>
-    </w:p>
-    <w:p>
-      <w:pPr>
-        <w:spacing w:before="5" w:after="1"/>
-        <w:rPr>
-          <w:b/>
-          <w:sz w:val="15"/>
-        </w:rPr>
-      </w:pPr>
-    </w:p>
-    <w:p>
-      <w:pPr>
-        <w:ind w:left="114"/>
-        <w:rPr>
-          <w:sz w:val="20"/>
-        </w:rPr>
-      </w:pPr>
-      <w:r>
-        <w:rPr>
-          <w:noProof/>
-          <w:sz w:val="20"/>
-        </w:rPr>
-        <w:drawing>
-          <wp:inline distT="0" distB="0" distL="0" distR="0">
-            <wp:extent cx="6175900" cy="3857053"/>
-            <wp:effectExtent l="0" t="0" r="0" b="0"/>
-            <wp:docPr id="9" name="image5.jpeg"/>
-            <wp:cNvGraphicFramePr>
-              <a:graphicFrameLocks xmlns:a="http://schemas.openxmlformats.org/drawingml/2006/main" noChangeAspect="1"/>
-            </wp:cNvGraphicFramePr>
-            <a:graphic xmlns:a="http://schemas.openxmlformats.org/drawingml/2006/main">
-              <a:graphicData uri="http://schemas.openxmlformats.org/drawingml/2006/picture">
-                <pic:pic xmlns:pic="http://schemas.openxmlformats.org/drawingml/2006/picture">
-                  <pic:nvPicPr>
-                    <pic:cNvPr id="10" name="image5.jpeg"/>
-                    <pic:cNvPicPr/>
-                  </pic:nvPicPr>
-                  <pic:blipFill>
-                    <a:blip r:embed="rId9" cstate="print"/>
-                    <a:stretch>
-                      <a:fillRect/>
-                    </a:stretch>
-                  </pic:blipFill>
-                  <pic:spPr>
-                    <a:xfrm>
-                      <a:off x="0" y="0"/>
-                      <a:ext cx="6175900" cy="3857053"/>
-                    </a:xfrm>
-                    <a:prstGeom prst="rect">
-                      <a:avLst/>
-                    </a:prstGeom>
-                  </pic:spPr>
-                </pic:pic>
-              </a:graphicData>
-            </a:graphic>
-          </wp:inline>
-        </w:drawing>
-      </w:r>
-    </w:p>
-    <w:p>
-      <w:pPr>
-        <w:spacing w:before="4"/>
-        <w:rPr>
-          <w:b/>
-          <w:sz w:val="15"/>
-        </w:rPr>
-      </w:pPr>
-    </w:p>
-    <w:p>
-      <w:pPr>
         <w:pStyle w:val="Titre2"/>
+        <w:ind w:left="0"/>
         <w:rPr>
           <w:u w:val="none"/>
         </w:rPr>
       </w:pPr>
       <w:r>
+        <w:lastRenderedPageBreak/>
         <w:t>Mot</w:t>
       </w:r>
       <w:r>
@@ -1081,13 +1089,13 @@
           <w:noProof/>
         </w:rPr>
         <w:drawing>
-          <wp:anchor distT="0" distB="0" distL="0" distR="0" simplePos="0" relativeHeight="4" behindDoc="0" locked="0" layoutInCell="1" allowOverlap="1">
+          <wp:anchor distT="0" distB="0" distL="0" distR="0" simplePos="0" relativeHeight="251656704" behindDoc="0" locked="0" layoutInCell="1" allowOverlap="1">
             <wp:simplePos x="0" y="0"/>
             <wp:positionH relativeFrom="page">
-              <wp:posOffset>720090</wp:posOffset>
+              <wp:posOffset>641262</wp:posOffset>
             </wp:positionH>
             <wp:positionV relativeFrom="paragraph">
-              <wp:posOffset>176871</wp:posOffset>
+              <wp:posOffset>204426</wp:posOffset>
             </wp:positionV>
             <wp:extent cx="6041966" cy="2062162"/>
             <wp:effectExtent l="0" t="0" r="0" b="0"/>
@@ -1104,7 +1112,7 @@
                     <pic:cNvPicPr/>
                   </pic:nvPicPr>
                   <pic:blipFill>
-                    <a:blip r:embed="rId10" cstate="print"/>
+                    <a:blip r:embed="rId11" cstate="print"/>
                     <a:stretch>
                       <a:fillRect/>
                     </a:stretch>
@@ -1127,14 +1135,65 @@
     </w:p>
     <w:p>
       <w:pPr>
-        <w:rPr>
-          <w:sz w:val="20"/>
-        </w:rPr>
-        <w:sectPr>
-          <w:pgSz w:w="11900" w:h="16840"/>
-          <w:pgMar w:top="1600" w:right="1000" w:bottom="280" w:left="1020" w:header="720" w:footer="720" w:gutter="0"/>
-          <w:cols w:space="720"/>
-        </w:sectPr>
+        <w:spacing w:before="9"/>
+        <w:rPr>
+          <w:b/>
+          <w:sz w:val="20"/>
+        </w:rPr>
+      </w:pPr>
+    </w:p>
+    <w:p>
+      <w:pPr>
+        <w:spacing w:before="9"/>
+        <w:rPr>
+          <w:b/>
+          <w:sz w:val="20"/>
+        </w:rPr>
+      </w:pPr>
+    </w:p>
+    <w:p>
+      <w:pPr>
+        <w:spacing w:before="9"/>
+        <w:rPr>
+          <w:b/>
+          <w:sz w:val="20"/>
+        </w:rPr>
+      </w:pPr>
+    </w:p>
+    <w:p>
+      <w:pPr>
+        <w:spacing w:before="9"/>
+        <w:rPr>
+          <w:b/>
+          <w:sz w:val="20"/>
+        </w:rPr>
+      </w:pPr>
+    </w:p>
+    <w:p>
+      <w:pPr>
+        <w:spacing w:before="9"/>
+        <w:rPr>
+          <w:b/>
+          <w:sz w:val="20"/>
+        </w:rPr>
+      </w:pPr>
+    </w:p>
+    <w:p>
+      <w:pPr>
+        <w:spacing w:before="9"/>
+        <w:rPr>
+          <w:b/>
+          <w:sz w:val="20"/>
+        </w:rPr>
+      </w:pPr>
+    </w:p>
+    <w:p>
+      <w:pPr>
+        <w:spacing w:before="9"/>
+        <w:rPr>
+          <w:b/>
+          <w:sz w:val="20"/>
+        </w:rPr>
       </w:pPr>
     </w:p>
     <w:p>
@@ -1144,6 +1203,7 @@
         <w:rPr>
           <w:b/>
           <w:sz w:val="24"/>
+          <w:u w:val="single"/>
         </w:rPr>
       </w:pPr>
       <w:r>
@@ -1153,7 +1213,6 @@
           <w:sz w:val="24"/>
           <w:u w:val="single"/>
         </w:rPr>
-        <w:lastRenderedPageBreak/>
         <w:t>Si</w:t>
       </w:r>
       <w:r>
@@ -1199,23 +1258,33 @@
           <w:sz w:val="20"/>
         </w:rPr>
       </w:pPr>
+    </w:p>
+    <w:p>
+      <w:pPr>
+        <w:spacing w:before="9"/>
+        <w:rPr>
+          <w:b/>
+          <w:sz w:val="20"/>
+        </w:rPr>
+      </w:pPr>
+    </w:p>
+    <w:p>
+      <w:pPr>
+        <w:spacing w:before="9"/>
+        <w:rPr>
+          <w:b/>
+          <w:sz w:val="20"/>
+        </w:rPr>
+      </w:pPr>
       <w:r>
         <w:rPr>
           <w:noProof/>
         </w:rPr>
         <w:drawing>
-          <wp:anchor distT="0" distB="0" distL="0" distR="0" simplePos="0" relativeHeight="5" behindDoc="0" locked="0" layoutInCell="1" allowOverlap="1">
-            <wp:simplePos x="0" y="0"/>
-            <wp:positionH relativeFrom="page">
-              <wp:posOffset>720090</wp:posOffset>
-            </wp:positionH>
-            <wp:positionV relativeFrom="paragraph">
-              <wp:posOffset>176544</wp:posOffset>
-            </wp:positionV>
-            <wp:extent cx="6178073" cy="3832764"/>
+          <wp:inline distT="0" distB="0" distL="0" distR="0" wp14:anchorId="4852FBE3" wp14:editId="32960D01">
+            <wp:extent cx="6273800" cy="3913505"/>
             <wp:effectExtent l="0" t="0" r="0" b="0"/>
-            <wp:wrapTopAndBottom/>
-            <wp:docPr id="13" name="image7.png"/>
+            <wp:docPr id="6" name="Image 6"/>
             <wp:cNvGraphicFramePr>
               <a:graphicFrameLocks xmlns:a="http://schemas.openxmlformats.org/drawingml/2006/main" noChangeAspect="1"/>
             </wp:cNvGraphicFramePr>
@@ -1223,11 +1292,11 @@
               <a:graphicData uri="http://schemas.openxmlformats.org/drawingml/2006/picture">
                 <pic:pic xmlns:pic="http://schemas.openxmlformats.org/drawingml/2006/picture">
                   <pic:nvPicPr>
-                    <pic:cNvPr id="14" name="image7.png"/>
+                    <pic:cNvPr id="1" name=""/>
                     <pic:cNvPicPr/>
                   </pic:nvPicPr>
                   <pic:blipFill>
-                    <a:blip r:embed="rId11" cstate="print"/>
+                    <a:blip r:embed="rId12"/>
                     <a:stretch>
                       <a:fillRect/>
                     </a:stretch>
@@ -1235,126 +1304,7 @@
                   <pic:spPr>
                     <a:xfrm>
                       <a:off x="0" y="0"/>
-                      <a:ext cx="6178073" cy="3832764"/>
-                    </a:xfrm>
-                    <a:prstGeom prst="rect">
-                      <a:avLst/>
-                    </a:prstGeom>
-                  </pic:spPr>
-                </pic:pic>
-              </a:graphicData>
-            </a:graphic>
-          </wp:anchor>
-        </w:drawing>
-      </w:r>
-      <w:r>
-        <w:rPr>
-          <w:noProof/>
-        </w:rPr>
-        <w:drawing>
-          <wp:anchor distT="0" distB="0" distL="0" distR="0" simplePos="0" relativeHeight="6" behindDoc="0" locked="0" layoutInCell="1" allowOverlap="1">
-            <wp:simplePos x="0" y="0"/>
-            <wp:positionH relativeFrom="page">
-              <wp:posOffset>720090</wp:posOffset>
-            </wp:positionH>
-            <wp:positionV relativeFrom="paragraph">
-              <wp:posOffset>4150374</wp:posOffset>
-            </wp:positionV>
-            <wp:extent cx="6041966" cy="3767137"/>
-            <wp:effectExtent l="0" t="0" r="0" b="0"/>
-            <wp:wrapTopAndBottom/>
-            <wp:docPr id="15" name="image8.png"/>
-            <wp:cNvGraphicFramePr>
-              <a:graphicFrameLocks xmlns:a="http://schemas.openxmlformats.org/drawingml/2006/main" noChangeAspect="1"/>
-            </wp:cNvGraphicFramePr>
-            <a:graphic xmlns:a="http://schemas.openxmlformats.org/drawingml/2006/main">
-              <a:graphicData uri="http://schemas.openxmlformats.org/drawingml/2006/picture">
-                <pic:pic xmlns:pic="http://schemas.openxmlformats.org/drawingml/2006/picture">
-                  <pic:nvPicPr>
-                    <pic:cNvPr id="16" name="image8.png"/>
-                    <pic:cNvPicPr/>
-                  </pic:nvPicPr>
-                  <pic:blipFill>
-                    <a:blip r:embed="rId12" cstate="print"/>
-                    <a:stretch>
-                      <a:fillRect/>
-                    </a:stretch>
-                  </pic:blipFill>
-                  <pic:spPr>
-                    <a:xfrm>
-                      <a:off x="0" y="0"/>
-                      <a:ext cx="6041966" cy="3767137"/>
-                    </a:xfrm>
-                    <a:prstGeom prst="rect">
-                      <a:avLst/>
-                    </a:prstGeom>
-                  </pic:spPr>
-                </pic:pic>
-              </a:graphicData>
-            </a:graphic>
-          </wp:anchor>
-        </w:drawing>
-      </w:r>
-    </w:p>
-    <w:p>
-      <w:pPr>
-        <w:spacing w:before="4"/>
-        <w:rPr>
-          <w:b/>
-          <w:sz w:val="13"/>
-        </w:rPr>
-      </w:pPr>
-    </w:p>
-    <w:p>
-      <w:pPr>
-        <w:rPr>
-          <w:sz w:val="13"/>
-        </w:rPr>
-        <w:sectPr>
-          <w:pgSz w:w="11900" w:h="16840"/>
-          <w:pgMar w:top="1060" w:right="1000" w:bottom="280" w:left="1020" w:header="720" w:footer="720" w:gutter="0"/>
-          <w:cols w:space="720"/>
-        </w:sectPr>
-      </w:pPr>
-    </w:p>
-    <w:p>
-      <w:pPr>
-        <w:ind w:left="114"/>
-        <w:rPr>
-          <w:sz w:val="20"/>
-        </w:rPr>
-      </w:pPr>
-      <w:r>
-        <w:rPr>
-          <w:noProof/>
-          <w:sz w:val="20"/>
-        </w:rPr>
-        <w:lastRenderedPageBreak/>
-        <w:drawing>
-          <wp:inline distT="0" distB="0" distL="0" distR="0">
-            <wp:extent cx="6170541" cy="3589877"/>
-            <wp:effectExtent l="0" t="0" r="0" b="0"/>
-            <wp:docPr id="17" name="image9.png"/>
-            <wp:cNvGraphicFramePr>
-              <a:graphicFrameLocks xmlns:a="http://schemas.openxmlformats.org/drawingml/2006/main" noChangeAspect="1"/>
-            </wp:cNvGraphicFramePr>
-            <a:graphic xmlns:a="http://schemas.openxmlformats.org/drawingml/2006/main">
-              <a:graphicData uri="http://schemas.openxmlformats.org/drawingml/2006/picture">
-                <pic:pic xmlns:pic="http://schemas.openxmlformats.org/drawingml/2006/picture">
-                  <pic:nvPicPr>
-                    <pic:cNvPr id="18" name="image9.png"/>
-                    <pic:cNvPicPr/>
-                  </pic:nvPicPr>
-                  <pic:blipFill>
-                    <a:blip r:embed="rId13" cstate="print"/>
-                    <a:stretch>
-                      <a:fillRect/>
-                    </a:stretch>
-                  </pic:blipFill>
-                  <pic:spPr>
-                    <a:xfrm>
-                      <a:off x="0" y="0"/>
-                      <a:ext cx="6170541" cy="3589877"/>
+                      <a:ext cx="6273800" cy="3913505"/>
                     </a:xfrm>
                     <a:prstGeom prst="rect">
                       <a:avLst/>
@@ -1366,6 +1316,240 @@
           </wp:inline>
         </w:drawing>
       </w:r>
+    </w:p>
+    <w:p>
+      <w:pPr>
+        <w:spacing w:before="9"/>
+        <w:rPr>
+          <w:b/>
+          <w:sz w:val="20"/>
+        </w:rPr>
+      </w:pPr>
+    </w:p>
+    <w:p>
+      <w:pPr>
+        <w:spacing w:before="9"/>
+        <w:rPr>
+          <w:b/>
+          <w:sz w:val="20"/>
+        </w:rPr>
+      </w:pPr>
+    </w:p>
+    <w:p>
+      <w:pPr>
+        <w:spacing w:before="9"/>
+        <w:rPr>
+          <w:b/>
+          <w:sz w:val="20"/>
+        </w:rPr>
+      </w:pPr>
+    </w:p>
+    <w:p>
+      <w:pPr>
+        <w:spacing w:before="9"/>
+        <w:rPr>
+          <w:b/>
+          <w:sz w:val="20"/>
+        </w:rPr>
+      </w:pPr>
+    </w:p>
+    <w:p>
+      <w:pPr>
+        <w:rPr>
+          <w:sz w:val="20"/>
+        </w:rPr>
+        <w:sectPr>
+          <w:pgSz w:w="11900" w:h="16840"/>
+          <w:pgMar w:top="1600" w:right="1000" w:bottom="280" w:left="1020" w:header="720" w:footer="720" w:gutter="0"/>
+          <w:cols w:space="720"/>
+        </w:sectPr>
+      </w:pPr>
+    </w:p>
+    <w:p>
+      <w:pPr>
+        <w:spacing w:before="74"/>
+        <w:ind w:left="115"/>
+        <w:rPr>
+          <w:b/>
+          <w:sz w:val="24"/>
+        </w:rPr>
+      </w:pPr>
+    </w:p>
+    <w:p>
+      <w:pPr>
+        <w:spacing w:before="9"/>
+        <w:rPr>
+          <w:b/>
+          <w:sz w:val="20"/>
+        </w:rPr>
+      </w:pPr>
+    </w:p>
+    <w:p>
+      <w:pPr>
+        <w:spacing w:before="4"/>
+        <w:rPr>
+          <w:b/>
+          <w:sz w:val="13"/>
+        </w:rPr>
+      </w:pPr>
+    </w:p>
+    <w:p>
+      <w:pPr>
+        <w:rPr>
+          <w:sz w:val="13"/>
+        </w:rPr>
+      </w:pPr>
+    </w:p>
+    <w:p>
+      <w:pPr>
+        <w:rPr>
+          <w:sz w:val="13"/>
+        </w:rPr>
+      </w:pPr>
+      <w:r>
+        <w:rPr>
+          <w:noProof/>
+        </w:rPr>
+        <w:drawing>
+          <wp:inline distT="0" distB="0" distL="0" distR="0" wp14:anchorId="77F1F5CE" wp14:editId="186FC7C4">
+            <wp:extent cx="6273800" cy="3919855"/>
+            <wp:effectExtent l="0" t="0" r="0" b="4445"/>
+            <wp:docPr id="12" name="Image 12"/>
+            <wp:cNvGraphicFramePr>
+              <a:graphicFrameLocks xmlns:a="http://schemas.openxmlformats.org/drawingml/2006/main" noChangeAspect="1"/>
+            </wp:cNvGraphicFramePr>
+            <a:graphic xmlns:a="http://schemas.openxmlformats.org/drawingml/2006/main">
+              <a:graphicData uri="http://schemas.openxmlformats.org/drawingml/2006/picture">
+                <pic:pic xmlns:pic="http://schemas.openxmlformats.org/drawingml/2006/picture">
+                  <pic:nvPicPr>
+                    <pic:cNvPr id="1" name=""/>
+                    <pic:cNvPicPr/>
+                  </pic:nvPicPr>
+                  <pic:blipFill>
+                    <a:blip r:embed="rId13"/>
+                    <a:stretch>
+                      <a:fillRect/>
+                    </a:stretch>
+                  </pic:blipFill>
+                  <pic:spPr>
+                    <a:xfrm>
+                      <a:off x="0" y="0"/>
+                      <a:ext cx="6273800" cy="3919855"/>
+                    </a:xfrm>
+                    <a:prstGeom prst="rect">
+                      <a:avLst/>
+                    </a:prstGeom>
+                  </pic:spPr>
+                </pic:pic>
+              </a:graphicData>
+            </a:graphic>
+          </wp:inline>
+        </w:drawing>
+      </w:r>
+    </w:p>
+    <w:p>
+      <w:pPr>
+        <w:rPr>
+          <w:sz w:val="13"/>
+        </w:rPr>
+      </w:pPr>
+    </w:p>
+    <w:p>
+      <w:pPr>
+        <w:rPr>
+          <w:sz w:val="13"/>
+        </w:rPr>
+      </w:pPr>
+    </w:p>
+    <w:p>
+      <w:pPr>
+        <w:rPr>
+          <w:sz w:val="13"/>
+        </w:rPr>
+      </w:pPr>
+    </w:p>
+    <w:p>
+      <w:pPr>
+        <w:rPr>
+          <w:sz w:val="13"/>
+        </w:rPr>
+      </w:pPr>
+    </w:p>
+    <w:p>
+      <w:pPr>
+        <w:rPr>
+          <w:sz w:val="13"/>
+        </w:rPr>
+      </w:pPr>
+    </w:p>
+    <w:p>
+      <w:pPr>
+        <w:rPr>
+          <w:sz w:val="13"/>
+        </w:rPr>
+        <w:sectPr>
+          <w:pgSz w:w="11900" w:h="16840"/>
+          <w:pgMar w:top="1060" w:right="1000" w:bottom="280" w:left="1020" w:header="720" w:footer="720" w:gutter="0"/>
+          <w:cols w:space="720"/>
+        </w:sectPr>
+      </w:pPr>
+      <w:r>
+        <w:rPr>
+          <w:noProof/>
+        </w:rPr>
+        <w:drawing>
+          <wp:inline distT="0" distB="0" distL="0" distR="0" wp14:anchorId="6EB51426" wp14:editId="3AB8782D">
+            <wp:extent cx="6273800" cy="3921125"/>
+            <wp:effectExtent l="0" t="0" r="0" b="3175"/>
+            <wp:docPr id="8" name="Image 8"/>
+            <wp:cNvGraphicFramePr>
+              <a:graphicFrameLocks xmlns:a="http://schemas.openxmlformats.org/drawingml/2006/main" noChangeAspect="1"/>
+            </wp:cNvGraphicFramePr>
+            <a:graphic xmlns:a="http://schemas.openxmlformats.org/drawingml/2006/main">
+              <a:graphicData uri="http://schemas.openxmlformats.org/drawingml/2006/picture">
+                <pic:pic xmlns:pic="http://schemas.openxmlformats.org/drawingml/2006/picture">
+                  <pic:nvPicPr>
+                    <pic:cNvPr id="1" name=""/>
+                    <pic:cNvPicPr/>
+                  </pic:nvPicPr>
+                  <pic:blipFill>
+                    <a:blip r:embed="rId14"/>
+                    <a:stretch>
+                      <a:fillRect/>
+                    </a:stretch>
+                  </pic:blipFill>
+                  <pic:spPr>
+                    <a:xfrm>
+                      <a:off x="0" y="0"/>
+                      <a:ext cx="6273800" cy="3921125"/>
+                    </a:xfrm>
+                    <a:prstGeom prst="rect">
+                      <a:avLst/>
+                    </a:prstGeom>
+                  </pic:spPr>
+                </pic:pic>
+              </a:graphicData>
+            </a:graphic>
+          </wp:inline>
+        </w:drawing>
+      </w:r>
+    </w:p>
+    <w:p>
+      <w:pPr>
+        <w:ind w:left="114"/>
+        <w:rPr>
+          <w:sz w:val="20"/>
+        </w:rPr>
+      </w:pPr>
+    </w:p>
+    <w:p>
+      <w:pPr>
+        <w:spacing w:before="7"/>
+        <w:rPr>
+          <w:b/>
+          <w:sz w:val="16"/>
+        </w:rPr>
+      </w:pPr>
     </w:p>
     <w:p>
       <w:pPr>
@@ -1403,7 +1587,7 @@
                     <pic:cNvPicPr/>
                   </pic:nvPicPr>
                   <pic:blipFill>
-                    <a:blip r:embed="rId14" cstate="print"/>
+                    <a:blip r:embed="rId15" cstate="print"/>
                     <a:stretch>
                       <a:fillRect/>
                     </a:stretch>
@@ -1429,28 +1613,40 @@
         <w:rPr>
           <w:sz w:val="16"/>
         </w:rPr>
+      </w:pPr>
+    </w:p>
+    <w:p>
+      <w:pPr>
+        <w:rPr>
+          <w:sz w:val="16"/>
+        </w:rPr>
+      </w:pPr>
+    </w:p>
+    <w:p>
+      <w:pPr>
+        <w:rPr>
+          <w:sz w:val="16"/>
+        </w:rPr>
+      </w:pPr>
+    </w:p>
+    <w:p>
+      <w:pPr>
+        <w:rPr>
+          <w:sz w:val="16"/>
+        </w:rPr>
         <w:sectPr>
           <w:pgSz w:w="11900" w:h="16840"/>
           <w:pgMar w:top="1420" w:right="1000" w:bottom="280" w:left="1020" w:header="720" w:footer="720" w:gutter="0"/>
           <w:cols w:space="720"/>
         </w:sectPr>
       </w:pPr>
-    </w:p>
-    <w:p>
-      <w:pPr>
-        <w:ind w:left="114"/>
-        <w:rPr>
-          <w:sz w:val="20"/>
-        </w:rPr>
-      </w:pPr>
       <w:r>
         <w:rPr>
           <w:noProof/>
           <w:sz w:val="20"/>
         </w:rPr>
-        <w:lastRenderedPageBreak/>
         <w:drawing>
-          <wp:inline distT="0" distB="0" distL="0" distR="0">
+          <wp:inline distT="0" distB="0" distL="0" distR="0" wp14:anchorId="17649F49" wp14:editId="0A3F7F33">
             <wp:extent cx="6097841" cy="3776662"/>
             <wp:effectExtent l="0" t="0" r="0" b="0"/>
             <wp:docPr id="21" name="image11.jpeg"/>
@@ -1465,7 +1661,7 @@
                     <pic:cNvPicPr/>
                   </pic:nvPicPr>
                   <pic:blipFill>
-                    <a:blip r:embed="rId15" cstate="print"/>
+                    <a:blip r:embed="rId16" cstate="print"/>
                     <a:stretch>
                       <a:fillRect/>
                     </a:stretch>
@@ -1488,14 +1684,6 @@
     </w:p>
     <w:p>
       <w:pPr>
-        <w:rPr>
-          <w:b/>
-          <w:sz w:val="20"/>
-        </w:rPr>
-      </w:pPr>
-    </w:p>
-    <w:p>
-      <w:pPr>
         <w:spacing w:before="1"/>
         <w:rPr>
           <w:b/>
@@ -1536,27 +1724,27 @@
       <w:pPr>
         <w:spacing w:before="9"/>
         <w:rPr>
-          <w:b/>
-          <w:sz w:val="20"/>
-        </w:rPr>
-      </w:pPr>
-      <w:r>
-        <w:rPr>
           <w:noProof/>
         </w:rPr>
+      </w:pPr>
+    </w:p>
+    <w:p>
+      <w:pPr>
+        <w:spacing w:before="9"/>
+        <w:rPr>
+          <w:b/>
+          <w:sz w:val="20"/>
+        </w:rPr>
+      </w:pPr>
+      <w:r>
+        <w:rPr>
+          <w:noProof/>
+        </w:rPr>
         <w:drawing>
-          <wp:anchor distT="0" distB="0" distL="0" distR="0" simplePos="0" relativeHeight="8" behindDoc="0" locked="0" layoutInCell="1" allowOverlap="1">
-            <wp:simplePos x="0" y="0"/>
-            <wp:positionH relativeFrom="page">
-              <wp:posOffset>720090</wp:posOffset>
-            </wp:positionH>
-            <wp:positionV relativeFrom="paragraph">
-              <wp:posOffset>176570</wp:posOffset>
-            </wp:positionV>
-            <wp:extent cx="6075211" cy="261937"/>
-            <wp:effectExtent l="0" t="0" r="0" b="0"/>
-            <wp:wrapTopAndBottom/>
-            <wp:docPr id="23" name="image12.png"/>
+          <wp:inline distT="0" distB="0" distL="0" distR="0" wp14:anchorId="5B9A65F1" wp14:editId="7C8D617F">
+            <wp:extent cx="6273800" cy="3902075"/>
+            <wp:effectExtent l="0" t="0" r="0" b="3175"/>
+            <wp:docPr id="14" name="Image 14"/>
             <wp:cNvGraphicFramePr>
               <a:graphicFrameLocks xmlns:a="http://schemas.openxmlformats.org/drawingml/2006/main" noChangeAspect="1"/>
             </wp:cNvGraphicFramePr>
@@ -1564,11 +1752,11 @@
               <a:graphicData uri="http://schemas.openxmlformats.org/drawingml/2006/picture">
                 <pic:pic xmlns:pic="http://schemas.openxmlformats.org/drawingml/2006/picture">
                   <pic:nvPicPr>
-                    <pic:cNvPr id="24" name="image12.png"/>
+                    <pic:cNvPr id="1" name=""/>
                     <pic:cNvPicPr/>
                   </pic:nvPicPr>
                   <pic:blipFill>
-                    <a:blip r:embed="rId16" cstate="print"/>
+                    <a:blip r:embed="rId17"/>
                     <a:stretch>
                       <a:fillRect/>
                     </a:stretch>
@@ -1576,7 +1764,7 @@
                   <pic:spPr>
                     <a:xfrm>
                       <a:off x="0" y="0"/>
-                      <a:ext cx="6075211" cy="261937"/>
+                      <a:ext cx="6273800" cy="3902075"/>
                     </a:xfrm>
                     <a:prstGeom prst="rect">
                       <a:avLst/>
@@ -1585,9 +1773,258 @@
                 </pic:pic>
               </a:graphicData>
             </a:graphic>
-          </wp:anchor>
+          </wp:inline>
         </w:drawing>
       </w:r>
+    </w:p>
+    <w:p>
+      <w:pPr>
+        <w:spacing w:before="9"/>
+        <w:rPr>
+          <w:b/>
+          <w:sz w:val="20"/>
+        </w:rPr>
+      </w:pPr>
+    </w:p>
+    <w:p>
+      <w:pPr>
+        <w:spacing w:before="9"/>
+        <w:rPr>
+          <w:b/>
+          <w:sz w:val="20"/>
+        </w:rPr>
+      </w:pPr>
+    </w:p>
+    <w:p>
+      <w:pPr>
+        <w:spacing w:before="9"/>
+        <w:rPr>
+          <w:b/>
+          <w:sz w:val="20"/>
+        </w:rPr>
+      </w:pPr>
+    </w:p>
+    <w:p>
+      <w:pPr>
+        <w:spacing w:before="9"/>
+        <w:rPr>
+          <w:b/>
+          <w:sz w:val="20"/>
+        </w:rPr>
+      </w:pPr>
+    </w:p>
+    <w:p>
+      <w:pPr>
+        <w:spacing w:before="9"/>
+        <w:rPr>
+          <w:b/>
+          <w:sz w:val="20"/>
+        </w:rPr>
+      </w:pPr>
+      <w:r>
+        <w:rPr>
+          <w:noProof/>
+        </w:rPr>
+        <w:drawing>
+          <wp:inline distT="0" distB="0" distL="0" distR="0" wp14:anchorId="7A5B3C31" wp14:editId="16A975B7">
+            <wp:extent cx="6273800" cy="3903345"/>
+            <wp:effectExtent l="0" t="0" r="0" b="1905"/>
+            <wp:docPr id="24" name="Image 24"/>
+            <wp:cNvGraphicFramePr>
+              <a:graphicFrameLocks xmlns:a="http://schemas.openxmlformats.org/drawingml/2006/main" noChangeAspect="1"/>
+            </wp:cNvGraphicFramePr>
+            <a:graphic xmlns:a="http://schemas.openxmlformats.org/drawingml/2006/main">
+              <a:graphicData uri="http://schemas.openxmlformats.org/drawingml/2006/picture">
+                <pic:pic xmlns:pic="http://schemas.openxmlformats.org/drawingml/2006/picture">
+                  <pic:nvPicPr>
+                    <pic:cNvPr id="1" name=""/>
+                    <pic:cNvPicPr/>
+                  </pic:nvPicPr>
+                  <pic:blipFill>
+                    <a:blip r:embed="rId18"/>
+                    <a:stretch>
+                      <a:fillRect/>
+                    </a:stretch>
+                  </pic:blipFill>
+                  <pic:spPr>
+                    <a:xfrm>
+                      <a:off x="0" y="0"/>
+                      <a:ext cx="6273800" cy="3903345"/>
+                    </a:xfrm>
+                    <a:prstGeom prst="rect">
+                      <a:avLst/>
+                    </a:prstGeom>
+                  </pic:spPr>
+                </pic:pic>
+              </a:graphicData>
+            </a:graphic>
+          </wp:inline>
+        </w:drawing>
+      </w:r>
+    </w:p>
+    <w:p>
+      <w:pPr>
+        <w:spacing w:before="9"/>
+        <w:rPr>
+          <w:b/>
+          <w:sz w:val="20"/>
+        </w:rPr>
+      </w:pPr>
+    </w:p>
+    <w:p>
+      <w:pPr>
+        <w:spacing w:before="9"/>
+        <w:rPr>
+          <w:b/>
+          <w:sz w:val="20"/>
+        </w:rPr>
+      </w:pPr>
+    </w:p>
+    <w:p>
+      <w:pPr>
+        <w:spacing w:before="9"/>
+        <w:rPr>
+          <w:b/>
+          <w:sz w:val="20"/>
+        </w:rPr>
+      </w:pPr>
+    </w:p>
+    <w:p>
+      <w:pPr>
+        <w:spacing w:before="9"/>
+        <w:rPr>
+          <w:b/>
+          <w:sz w:val="20"/>
+        </w:rPr>
+      </w:pPr>
+    </w:p>
+    <w:p>
+      <w:pPr>
+        <w:spacing w:before="9"/>
+        <w:rPr>
+          <w:b/>
+          <w:sz w:val="20"/>
+        </w:rPr>
+      </w:pPr>
+    </w:p>
+    <w:p>
+      <w:pPr>
+        <w:spacing w:before="9"/>
+        <w:rPr>
+          <w:b/>
+          <w:sz w:val="20"/>
+        </w:rPr>
+      </w:pPr>
+      <w:r>
+        <w:rPr>
+          <w:noProof/>
+        </w:rPr>
+        <w:lastRenderedPageBreak/>
+        <w:drawing>
+          <wp:inline distT="0" distB="0" distL="0" distR="0" wp14:anchorId="1357A814" wp14:editId="315CB90A">
+            <wp:extent cx="6273800" cy="3905885"/>
+            <wp:effectExtent l="0" t="0" r="0" b="0"/>
+            <wp:docPr id="20" name="Image 20"/>
+            <wp:cNvGraphicFramePr>
+              <a:graphicFrameLocks xmlns:a="http://schemas.openxmlformats.org/drawingml/2006/main" noChangeAspect="1"/>
+            </wp:cNvGraphicFramePr>
+            <a:graphic xmlns:a="http://schemas.openxmlformats.org/drawingml/2006/main">
+              <a:graphicData uri="http://schemas.openxmlformats.org/drawingml/2006/picture">
+                <pic:pic xmlns:pic="http://schemas.openxmlformats.org/drawingml/2006/picture">
+                  <pic:nvPicPr>
+                    <pic:cNvPr id="1" name=""/>
+                    <pic:cNvPicPr/>
+                  </pic:nvPicPr>
+                  <pic:blipFill>
+                    <a:blip r:embed="rId19"/>
+                    <a:stretch>
+                      <a:fillRect/>
+                    </a:stretch>
+                  </pic:blipFill>
+                  <pic:spPr>
+                    <a:xfrm>
+                      <a:off x="0" y="0"/>
+                      <a:ext cx="6273800" cy="3905885"/>
+                    </a:xfrm>
+                    <a:prstGeom prst="rect">
+                      <a:avLst/>
+                    </a:prstGeom>
+                  </pic:spPr>
+                </pic:pic>
+              </a:graphicData>
+            </a:graphic>
+          </wp:inline>
+        </w:drawing>
+      </w:r>
+    </w:p>
+    <w:p>
+      <w:pPr>
+        <w:spacing w:before="9"/>
+        <w:rPr>
+          <w:b/>
+          <w:sz w:val="20"/>
+        </w:rPr>
+      </w:pPr>
+    </w:p>
+    <w:p>
+      <w:pPr>
+        <w:spacing w:before="9"/>
+        <w:rPr>
+          <w:b/>
+          <w:sz w:val="20"/>
+        </w:rPr>
+      </w:pPr>
+    </w:p>
+    <w:p>
+      <w:pPr>
+        <w:spacing w:before="9"/>
+        <w:rPr>
+          <w:b/>
+          <w:sz w:val="20"/>
+        </w:rPr>
+      </w:pPr>
+      <w:bookmarkStart w:id="0" w:name="_GoBack"/>
+      <w:r>
+        <w:rPr>
+          <w:noProof/>
+        </w:rPr>
+        <w:drawing>
+          <wp:inline distT="0" distB="0" distL="0" distR="0" wp14:anchorId="640ADFD8" wp14:editId="34E75F73">
+            <wp:extent cx="6273800" cy="3928110"/>
+            <wp:effectExtent l="0" t="0" r="0" b="0"/>
+            <wp:docPr id="22" name="Image 22"/>
+            <wp:cNvGraphicFramePr>
+              <a:graphicFrameLocks xmlns:a="http://schemas.openxmlformats.org/drawingml/2006/main" noChangeAspect="1"/>
+            </wp:cNvGraphicFramePr>
+            <a:graphic xmlns:a="http://schemas.openxmlformats.org/drawingml/2006/main">
+              <a:graphicData uri="http://schemas.openxmlformats.org/drawingml/2006/picture">
+                <pic:pic xmlns:pic="http://schemas.openxmlformats.org/drawingml/2006/picture">
+                  <pic:nvPicPr>
+                    <pic:cNvPr id="1" name=""/>
+                    <pic:cNvPicPr/>
+                  </pic:nvPicPr>
+                  <pic:blipFill>
+                    <a:blip r:embed="rId20"/>
+                    <a:stretch>
+                      <a:fillRect/>
+                    </a:stretch>
+                  </pic:blipFill>
+                  <pic:spPr>
+                    <a:xfrm>
+                      <a:off x="0" y="0"/>
+                      <a:ext cx="6273800" cy="3928110"/>
+                    </a:xfrm>
+                    <a:prstGeom prst="rect">
+                      <a:avLst/>
+                    </a:prstGeom>
+                  </pic:spPr>
+                </pic:pic>
+              </a:graphicData>
+            </a:graphic>
+          </wp:inline>
+        </w:drawing>
+      </w:r>
+      <w:bookmarkEnd w:id="0"/>
     </w:p>
     <w:sectPr>
       <w:pgSz w:w="11900" w:h="16840"/>

</xml_diff>